<commit_message>
to do room agent
</commit_message>
<xml_diff>
--- a/RC Models Progress.docx
+++ b/RC Models Progress.docx
@@ -41,6 +41,9 @@
     </w:p>
     <w:p>
       <w:r>
+        <w:rPr>
+          <w:noProof/>
+        </w:rPr>
         <w:drawing>
           <wp:inline distT="0" distB="0" distL="0" distR="0" wp14:anchorId="53229449" wp14:editId="5ED30B65">
             <wp:extent cx="5943600" cy="1988820"/>
@@ -88,10 +91,7 @@
         <w:pStyle w:val="Heading1"/>
       </w:pPr>
       <w:r>
-        <w:t xml:space="preserve">Radiant Slab RC Model </w:t>
-      </w:r>
-      <w:r>
-        <w:t>2</w:t>
+        <w:t>Radiant Slab RC Model 2</w:t>
       </w:r>
     </w:p>
     <w:p>
@@ -106,6 +106,9 @@
     </w:p>
     <w:p>
       <w:r>
+        <w:rPr>
+          <w:noProof/>
+        </w:rPr>
         <w:drawing>
           <wp:inline distT="0" distB="0" distL="0" distR="0" wp14:anchorId="365F87DE" wp14:editId="41713701">
             <wp:extent cx="5943600" cy="2020570"/>
@@ -153,6 +156,9 @@
         <w:jc w:val="center"/>
       </w:pPr>
       <w:r>
+        <w:rPr>
+          <w:noProof/>
+        </w:rPr>
         <w:drawing>
           <wp:inline distT="0" distB="0" distL="0" distR="0" wp14:anchorId="78CCA1EC" wp14:editId="37CC4D8E">
             <wp:extent cx="5811061" cy="1686160"/>
@@ -200,6 +206,9 @@
         <w:jc w:val="center"/>
       </w:pPr>
       <w:r>
+        <w:rPr>
+          <w:noProof/>
+        </w:rPr>
         <w:lastRenderedPageBreak/>
         <w:drawing>
           <wp:inline distT="0" distB="0" distL="0" distR="0" wp14:anchorId="78E71689" wp14:editId="1EE6F68E">
@@ -248,6 +257,9 @@
         <w:jc w:val="center"/>
       </w:pPr>
       <w:r>
+        <w:rPr>
+          <w:noProof/>
+        </w:rPr>
         <w:drawing>
           <wp:inline distT="0" distB="0" distL="0" distR="0" wp14:anchorId="34045575" wp14:editId="56D47BFC">
             <wp:extent cx="5820587" cy="1247949"/>
@@ -295,6 +307,9 @@
         <w:jc w:val="center"/>
       </w:pPr>
       <w:r>
+        <w:rPr>
+          <w:noProof/>
+        </w:rPr>
         <w:drawing>
           <wp:inline distT="0" distB="0" distL="0" distR="0" wp14:anchorId="047D093A" wp14:editId="547DF4F3">
             <wp:extent cx="4658375" cy="2324424"/>
@@ -344,6 +359,9 @@
       <w:r>
         <w:t>Performance</w:t>
       </w:r>
+      <w:r>
+        <w:t xml:space="preserve"> Comparison</w:t>
+      </w:r>
     </w:p>
     <w:tbl>
       <w:tblPr>
@@ -361,11 +379,18 @@
             <w:tcW w:w="4675" w:type="dxa"/>
           </w:tcPr>
           <w:p>
+            <w:pPr>
+              <w:rPr>
+                <w:b/>
+                <w:bCs/>
+              </w:rPr>
+            </w:pPr>
             <w:r>
-              <w:t xml:space="preserve">Radiant Slab RC Model </w:t>
-            </w:r>
-            <w:r>
-              <w:t>1</w:t>
+              <w:rPr>
+                <w:b/>
+                <w:bCs/>
+              </w:rPr>
+              <w:t>Radiant Slab RC Model 1</w:t>
             </w:r>
           </w:p>
         </w:tc>
@@ -374,7 +399,17 @@
             <w:tcW w:w="4675" w:type="dxa"/>
           </w:tcPr>
           <w:p>
+            <w:pPr>
+              <w:rPr>
+                <w:b/>
+                <w:bCs/>
+              </w:rPr>
+            </w:pPr>
             <w:r>
+              <w:rPr>
+                <w:b/>
+                <w:bCs/>
+              </w:rPr>
               <w:t>Radiant Slab RC Model 2</w:t>
             </w:r>
           </w:p>
@@ -519,7 +554,17 @@
             <w:tcW w:w="4675" w:type="dxa"/>
           </w:tcPr>
           <w:p>
+            <w:pPr>
+              <w:rPr>
+                <w:b/>
+                <w:bCs/>
+              </w:rPr>
+            </w:pPr>
             <w:r>
+              <w:rPr>
+                <w:b/>
+                <w:bCs/>
+              </w:rPr>
               <w:lastRenderedPageBreak/>
               <w:t>Radiant Slab RC Model 2</w:t>
             </w:r>
@@ -535,16 +580,23 @@
             <w:tcW w:w="4675" w:type="dxa"/>
           </w:tcPr>
           <w:p>
+            <w:pPr>
+              <w:rPr>
+                <w:b/>
+                <w:bCs/>
+              </w:rPr>
+            </w:pPr>
             <w:r>
+              <w:rPr>
+                <w:b/>
+                <w:bCs/>
+              </w:rPr>
               <w:t>Radiant Slab RC Model 2</w:t>
             </w:r>
           </w:p>
           <w:p>
             <w:r>
-              <w:t>With</w:t>
-            </w:r>
-            <w:r>
-              <w:t xml:space="preserve"> lighting consumption data</w:t>
+              <w:t>With lighting consumption data</w:t>
             </w:r>
           </w:p>
         </w:tc>

</xml_diff>

<commit_message>
slab heating flux, room temp, integrated slab heating flux
</commit_message>
<xml_diff>
--- a/RC Models Progress.docx
+++ b/RC Models Progress.docx
@@ -7,6 +7,443 @@
         <w:pStyle w:val="Heading1"/>
       </w:pPr>
       <w:r>
+        <w:t>R</w:t>
+      </w:r>
+      <w:r>
+        <w:rPr>
+          <w:rFonts w:hint="eastAsia"/>
+        </w:rPr>
+        <w:t>a</w:t>
+      </w:r>
+      <w:r>
+        <w:t>diant Slab RC Model 3</w:t>
+      </w:r>
+    </w:p>
+    <w:p>
+      <w:r>
+        <w:drawing>
+          <wp:inline distT="0" distB="0" distL="0" distR="0" wp14:anchorId="5FB4E88E" wp14:editId="0C5125FE">
+            <wp:extent cx="5943600" cy="2376170"/>
+            <wp:effectExtent l="19050" t="19050" r="19050" b="24130"/>
+            <wp:docPr id="11" name="Picture 11" descr="Diagram&#10;&#10;Description automatically generated"/>
+            <wp:cNvGraphicFramePr>
+              <a:graphicFrameLocks xmlns:a="http://schemas.openxmlformats.org/drawingml/2006/main" noChangeAspect="1"/>
+            </wp:cNvGraphicFramePr>
+            <a:graphic xmlns:a="http://schemas.openxmlformats.org/drawingml/2006/main">
+              <a:graphicData uri="http://schemas.openxmlformats.org/drawingml/2006/picture">
+                <pic:pic xmlns:pic="http://schemas.openxmlformats.org/drawingml/2006/picture">
+                  <pic:nvPicPr>
+                    <pic:cNvPr id="11" name="Picture 11" descr="Diagram&#10;&#10;Description automatically generated"/>
+                    <pic:cNvPicPr/>
+                  </pic:nvPicPr>
+                  <pic:blipFill>
+                    <a:blip r:embed="rId4"/>
+                    <a:stretch>
+                      <a:fillRect/>
+                    </a:stretch>
+                  </pic:blipFill>
+                  <pic:spPr>
+                    <a:xfrm>
+                      <a:off x="0" y="0"/>
+                      <a:ext cx="5943600" cy="2376170"/>
+                    </a:xfrm>
+                    <a:prstGeom prst="rect">
+                      <a:avLst/>
+                    </a:prstGeom>
+                    <a:ln>
+                      <a:solidFill>
+                        <a:schemeClr val="tx1"/>
+                      </a:solidFill>
+                    </a:ln>
+                  </pic:spPr>
+                </pic:pic>
+              </a:graphicData>
+            </a:graphic>
+          </wp:inline>
+        </w:drawing>
+      </w:r>
+    </w:p>
+    <w:p>
+      <w:r>
+        <w:drawing>
+          <wp:inline distT="0" distB="0" distL="0" distR="0" wp14:anchorId="2F5088FD" wp14:editId="1183F70C">
+            <wp:extent cx="5943600" cy="1762760"/>
+            <wp:effectExtent l="19050" t="19050" r="19050" b="27940"/>
+            <wp:docPr id="12" name="Picture 12" descr="Text, letter&#10;&#10;Description automatically generated"/>
+            <wp:cNvGraphicFramePr>
+              <a:graphicFrameLocks xmlns:a="http://schemas.openxmlformats.org/drawingml/2006/main" noChangeAspect="1"/>
+            </wp:cNvGraphicFramePr>
+            <a:graphic xmlns:a="http://schemas.openxmlformats.org/drawingml/2006/main">
+              <a:graphicData uri="http://schemas.openxmlformats.org/drawingml/2006/picture">
+                <pic:pic xmlns:pic="http://schemas.openxmlformats.org/drawingml/2006/picture">
+                  <pic:nvPicPr>
+                    <pic:cNvPr id="12" name="Picture 12" descr="Text, letter&#10;&#10;Description automatically generated"/>
+                    <pic:cNvPicPr/>
+                  </pic:nvPicPr>
+                  <pic:blipFill>
+                    <a:blip r:embed="rId5"/>
+                    <a:stretch>
+                      <a:fillRect/>
+                    </a:stretch>
+                  </pic:blipFill>
+                  <pic:spPr>
+                    <a:xfrm>
+                      <a:off x="0" y="0"/>
+                      <a:ext cx="5943600" cy="1762760"/>
+                    </a:xfrm>
+                    <a:prstGeom prst="rect">
+                      <a:avLst/>
+                    </a:prstGeom>
+                    <a:ln>
+                      <a:solidFill>
+                        <a:schemeClr val="tx1"/>
+                      </a:solidFill>
+                    </a:ln>
+                  </pic:spPr>
+                </pic:pic>
+              </a:graphicData>
+            </a:graphic>
+          </wp:inline>
+        </w:drawing>
+      </w:r>
+    </w:p>
+    <w:p>
+      <w:r>
+        <w:drawing>
+          <wp:inline distT="0" distB="0" distL="0" distR="0" wp14:anchorId="046EE0E7" wp14:editId="0E446E09">
+            <wp:extent cx="5943600" cy="634365"/>
+            <wp:effectExtent l="19050" t="19050" r="19050" b="13335"/>
+            <wp:docPr id="13" name="Picture 13"/>
+            <wp:cNvGraphicFramePr>
+              <a:graphicFrameLocks xmlns:a="http://schemas.openxmlformats.org/drawingml/2006/main" noChangeAspect="1"/>
+            </wp:cNvGraphicFramePr>
+            <a:graphic xmlns:a="http://schemas.openxmlformats.org/drawingml/2006/main">
+              <a:graphicData uri="http://schemas.openxmlformats.org/drawingml/2006/picture">
+                <pic:pic xmlns:pic="http://schemas.openxmlformats.org/drawingml/2006/picture">
+                  <pic:nvPicPr>
+                    <pic:cNvPr id="1" name=""/>
+                    <pic:cNvPicPr/>
+                  </pic:nvPicPr>
+                  <pic:blipFill>
+                    <a:blip r:embed="rId6"/>
+                    <a:stretch>
+                      <a:fillRect/>
+                    </a:stretch>
+                  </pic:blipFill>
+                  <pic:spPr>
+                    <a:xfrm>
+                      <a:off x="0" y="0"/>
+                      <a:ext cx="5943600" cy="634365"/>
+                    </a:xfrm>
+                    <a:prstGeom prst="rect">
+                      <a:avLst/>
+                    </a:prstGeom>
+                    <a:ln>
+                      <a:solidFill>
+                        <a:schemeClr val="tx1"/>
+                      </a:solidFill>
+                    </a:ln>
+                  </pic:spPr>
+                </pic:pic>
+              </a:graphicData>
+            </a:graphic>
+          </wp:inline>
+        </w:drawing>
+      </w:r>
+    </w:p>
+    <w:p>
+      <w:r>
+        <w:drawing>
+          <wp:inline distT="0" distB="0" distL="0" distR="0" wp14:anchorId="5FF4804F" wp14:editId="4E895BBE">
+            <wp:extent cx="5943600" cy="883285"/>
+            <wp:effectExtent l="19050" t="19050" r="19050" b="12065"/>
+            <wp:docPr id="14" name="Picture 14" descr="Diagram&#10;&#10;Description automatically generated"/>
+            <wp:cNvGraphicFramePr>
+              <a:graphicFrameLocks xmlns:a="http://schemas.openxmlformats.org/drawingml/2006/main" noChangeAspect="1"/>
+            </wp:cNvGraphicFramePr>
+            <a:graphic xmlns:a="http://schemas.openxmlformats.org/drawingml/2006/main">
+              <a:graphicData uri="http://schemas.openxmlformats.org/drawingml/2006/picture">
+                <pic:pic xmlns:pic="http://schemas.openxmlformats.org/drawingml/2006/picture">
+                  <pic:nvPicPr>
+                    <pic:cNvPr id="14" name="Picture 14" descr="Diagram&#10;&#10;Description automatically generated"/>
+                    <pic:cNvPicPr/>
+                  </pic:nvPicPr>
+                  <pic:blipFill>
+                    <a:blip r:embed="rId7"/>
+                    <a:stretch>
+                      <a:fillRect/>
+                    </a:stretch>
+                  </pic:blipFill>
+                  <pic:spPr>
+                    <a:xfrm>
+                      <a:off x="0" y="0"/>
+                      <a:ext cx="5943600" cy="883285"/>
+                    </a:xfrm>
+                    <a:prstGeom prst="rect">
+                      <a:avLst/>
+                    </a:prstGeom>
+                    <a:ln>
+                      <a:solidFill>
+                        <a:schemeClr val="tx1"/>
+                      </a:solidFill>
+                    </a:ln>
+                  </pic:spPr>
+                </pic:pic>
+              </a:graphicData>
+            </a:graphic>
+          </wp:inline>
+        </w:drawing>
+      </w:r>
+    </w:p>
+    <w:p>
+      <w:pPr>
+        <w:pStyle w:val="Heading2"/>
+      </w:pPr>
+      <w:r>
+        <w:lastRenderedPageBreak/>
+        <w:t>Performance</w:t>
+      </w:r>
+    </w:p>
+    <w:p>
+      <w:r>
+        <w:rPr>
+          <w:noProof/>
+        </w:rPr>
+        <w:drawing>
+          <wp:inline distT="0" distB="0" distL="0" distR="0" wp14:anchorId="7393D583" wp14:editId="32B227D5">
+            <wp:extent cx="5852172" cy="4389129"/>
+            <wp:effectExtent l="19050" t="19050" r="15240" b="11430"/>
+            <wp:docPr id="17" name="Picture 17" descr="Chart&#10;&#10;Description automatically generated"/>
+            <wp:cNvGraphicFramePr>
+              <a:graphicFrameLocks xmlns:a="http://schemas.openxmlformats.org/drawingml/2006/main" noChangeAspect="1"/>
+            </wp:cNvGraphicFramePr>
+            <a:graphic xmlns:a="http://schemas.openxmlformats.org/drawingml/2006/main">
+              <a:graphicData uri="http://schemas.openxmlformats.org/drawingml/2006/picture">
+                <pic:pic xmlns:pic="http://schemas.openxmlformats.org/drawingml/2006/picture">
+                  <pic:nvPicPr>
+                    <pic:cNvPr id="17" name="Picture 17" descr="Chart&#10;&#10;Description automatically generated"/>
+                    <pic:cNvPicPr/>
+                  </pic:nvPicPr>
+                  <pic:blipFill>
+                    <a:blip r:embed="rId8">
+                      <a:extLst>
+                        <a:ext uri="{28A0092B-C50C-407E-A947-70E740481C1C}">
+                          <a14:useLocalDpi xmlns:a14="http://schemas.microsoft.com/office/drawing/2010/main" val="0"/>
+                        </a:ext>
+                      </a:extLst>
+                    </a:blip>
+                    <a:stretch>
+                      <a:fillRect/>
+                    </a:stretch>
+                  </pic:blipFill>
+                  <pic:spPr>
+                    <a:xfrm>
+                      <a:off x="0" y="0"/>
+                      <a:ext cx="5852172" cy="4389129"/>
+                    </a:xfrm>
+                    <a:prstGeom prst="rect">
+                      <a:avLst/>
+                    </a:prstGeom>
+                    <a:ln>
+                      <a:solidFill>
+                        <a:schemeClr val="tx1"/>
+                      </a:solidFill>
+                    </a:ln>
+                  </pic:spPr>
+                </pic:pic>
+              </a:graphicData>
+            </a:graphic>
+          </wp:inline>
+        </w:drawing>
+      </w:r>
+    </w:p>
+    <w:p>
+      <w:pPr>
+        <w:pStyle w:val="Heading1"/>
+      </w:pPr>
+      <w:r>
+        <w:t>Room Temperature Prediction RC Model</w:t>
+      </w:r>
+    </w:p>
+    <w:p>
+      <w:r>
+        <w:drawing>
+          <wp:inline distT="0" distB="0" distL="0" distR="0" wp14:anchorId="43C8D677" wp14:editId="470ACF59">
+            <wp:extent cx="5943600" cy="3142615"/>
+            <wp:effectExtent l="19050" t="19050" r="19050" b="19685"/>
+            <wp:docPr id="16" name="Picture 16" descr="Diagram&#10;&#10;Description automatically generated"/>
+            <wp:cNvGraphicFramePr>
+              <a:graphicFrameLocks xmlns:a="http://schemas.openxmlformats.org/drawingml/2006/main" noChangeAspect="1"/>
+            </wp:cNvGraphicFramePr>
+            <a:graphic xmlns:a="http://schemas.openxmlformats.org/drawingml/2006/main">
+              <a:graphicData uri="http://schemas.openxmlformats.org/drawingml/2006/picture">
+                <pic:pic xmlns:pic="http://schemas.openxmlformats.org/drawingml/2006/picture">
+                  <pic:nvPicPr>
+                    <pic:cNvPr id="16" name="Picture 16" descr="Diagram&#10;&#10;Description automatically generated"/>
+                    <pic:cNvPicPr/>
+                  </pic:nvPicPr>
+                  <pic:blipFill>
+                    <a:blip r:embed="rId9"/>
+                    <a:stretch>
+                      <a:fillRect/>
+                    </a:stretch>
+                  </pic:blipFill>
+                  <pic:spPr>
+                    <a:xfrm>
+                      <a:off x="0" y="0"/>
+                      <a:ext cx="5943600" cy="3142615"/>
+                    </a:xfrm>
+                    <a:prstGeom prst="rect">
+                      <a:avLst/>
+                    </a:prstGeom>
+                    <a:ln>
+                      <a:solidFill>
+                        <a:schemeClr val="tx1"/>
+                      </a:solidFill>
+                    </a:ln>
+                  </pic:spPr>
+                </pic:pic>
+              </a:graphicData>
+            </a:graphic>
+          </wp:inline>
+        </w:drawing>
+      </w:r>
+    </w:p>
+    <w:p>
+      <w:pPr>
+        <w:pStyle w:val="Heading2"/>
+      </w:pPr>
+      <w:r>
+        <w:lastRenderedPageBreak/>
+        <w:t>Performance</w:t>
+      </w:r>
+    </w:p>
+    <w:p>
+      <w:r>
+        <w:rPr>
+          <w:noProof/>
+        </w:rPr>
+        <w:drawing>
+          <wp:inline distT="0" distB="0" distL="0" distR="0" wp14:anchorId="6ADD86BA" wp14:editId="5BC10245">
+            <wp:extent cx="5852172" cy="4389129"/>
+            <wp:effectExtent l="0" t="0" r="0" b="0"/>
+            <wp:docPr id="18" name="Picture 18" descr="Chart&#10;&#10;Description automatically generated"/>
+            <wp:cNvGraphicFramePr>
+              <a:graphicFrameLocks xmlns:a="http://schemas.openxmlformats.org/drawingml/2006/main" noChangeAspect="1"/>
+            </wp:cNvGraphicFramePr>
+            <a:graphic xmlns:a="http://schemas.openxmlformats.org/drawingml/2006/main">
+              <a:graphicData uri="http://schemas.openxmlformats.org/drawingml/2006/picture">
+                <pic:pic xmlns:pic="http://schemas.openxmlformats.org/drawingml/2006/picture">
+                  <pic:nvPicPr>
+                    <pic:cNvPr id="18" name="Picture 18" descr="Chart&#10;&#10;Description automatically generated"/>
+                    <pic:cNvPicPr/>
+                  </pic:nvPicPr>
+                  <pic:blipFill>
+                    <a:blip r:embed="rId10">
+                      <a:extLst>
+                        <a:ext uri="{28A0092B-C50C-407E-A947-70E740481C1C}">
+                          <a14:useLocalDpi xmlns:a14="http://schemas.microsoft.com/office/drawing/2010/main" val="0"/>
+                        </a:ext>
+                      </a:extLst>
+                    </a:blip>
+                    <a:stretch>
+                      <a:fillRect/>
+                    </a:stretch>
+                  </pic:blipFill>
+                  <pic:spPr>
+                    <a:xfrm>
+                      <a:off x="0" y="0"/>
+                      <a:ext cx="5852172" cy="4389129"/>
+                    </a:xfrm>
+                    <a:prstGeom prst="rect">
+                      <a:avLst/>
+                    </a:prstGeom>
+                  </pic:spPr>
+                </pic:pic>
+              </a:graphicData>
+            </a:graphic>
+          </wp:inline>
+        </w:drawing>
+      </w:r>
+    </w:p>
+    <w:p>
+      <w:pPr>
+        <w:pStyle w:val="Heading1"/>
+      </w:pPr>
+      <w:r>
+        <w:lastRenderedPageBreak/>
+        <w:t>Radiant Slab Systems Heating Power Prediction RC Model</w:t>
+      </w:r>
+    </w:p>
+    <w:p>
+      <w:r>
+        <w:drawing>
+          <wp:inline distT="0" distB="0" distL="0" distR="0" wp14:anchorId="15E96270" wp14:editId="4AFAD171">
+            <wp:extent cx="5943600" cy="3351530"/>
+            <wp:effectExtent l="19050" t="19050" r="19050" b="20320"/>
+            <wp:docPr id="15" name="Picture 15" descr="Diagram, schematic&#10;&#10;Description automatically generated"/>
+            <wp:cNvGraphicFramePr>
+              <a:graphicFrameLocks xmlns:a="http://schemas.openxmlformats.org/drawingml/2006/main" noChangeAspect="1"/>
+            </wp:cNvGraphicFramePr>
+            <a:graphic xmlns:a="http://schemas.openxmlformats.org/drawingml/2006/main">
+              <a:graphicData uri="http://schemas.openxmlformats.org/drawingml/2006/picture">
+                <pic:pic xmlns:pic="http://schemas.openxmlformats.org/drawingml/2006/picture">
+                  <pic:nvPicPr>
+                    <pic:cNvPr id="15" name="Picture 15" descr="Diagram, schematic&#10;&#10;Description automatically generated"/>
+                    <pic:cNvPicPr/>
+                  </pic:nvPicPr>
+                  <pic:blipFill>
+                    <a:blip r:embed="rId11"/>
+                    <a:stretch>
+                      <a:fillRect/>
+                    </a:stretch>
+                  </pic:blipFill>
+                  <pic:spPr>
+                    <a:xfrm>
+                      <a:off x="0" y="0"/>
+                      <a:ext cx="5943600" cy="3351530"/>
+                    </a:xfrm>
+                    <a:prstGeom prst="rect">
+                      <a:avLst/>
+                    </a:prstGeom>
+                    <a:ln>
+                      <a:solidFill>
+                        <a:schemeClr val="tx1"/>
+                      </a:solidFill>
+                    </a:ln>
+                  </pic:spPr>
+                </pic:pic>
+              </a:graphicData>
+            </a:graphic>
+          </wp:inline>
+        </w:drawing>
+      </w:r>
+    </w:p>
+    <w:p>
+      <w:pPr>
+        <w:pBdr>
+          <w:bottom w:val="single" w:sz="6" w:space="1" w:color="auto"/>
+        </w:pBdr>
+      </w:pPr>
+    </w:p>
+    <w:p>
+      <w:pPr>
+        <w:pBdr>
+          <w:bottom w:val="single" w:sz="6" w:space="1" w:color="auto"/>
+        </w:pBdr>
+      </w:pPr>
+    </w:p>
+    <w:p>
+      <w:r>
+        <w:br w:type="page"/>
+      </w:r>
+    </w:p>
+    <w:p>
+      <w:pPr>
+        <w:pStyle w:val="Heading1"/>
+      </w:pPr>
+      <w:r>
+        <w:lastRenderedPageBreak/>
         <w:t>Radiant Slab RC Model 1</w:t>
       </w:r>
     </w:p>
@@ -60,7 +497,7 @@
                     <pic:cNvPicPr/>
                   </pic:nvPicPr>
                   <pic:blipFill>
-                    <a:blip r:embed="rId4"/>
+                    <a:blip r:embed="rId12"/>
                     <a:stretch>
                       <a:fillRect/>
                     </a:stretch>
@@ -125,7 +562,7 @@
                     <pic:cNvPicPr/>
                   </pic:nvPicPr>
                   <pic:blipFill>
-                    <a:blip r:embed="rId5"/>
+                    <a:blip r:embed="rId13"/>
                     <a:stretch>
                       <a:fillRect/>
                     </a:stretch>
@@ -175,7 +612,7 @@
                     <pic:cNvPicPr/>
                   </pic:nvPicPr>
                   <pic:blipFill>
-                    <a:blip r:embed="rId6"/>
+                    <a:blip r:embed="rId14"/>
                     <a:stretch>
                       <a:fillRect/>
                     </a:stretch>
@@ -226,7 +663,7 @@
                     <pic:cNvPicPr/>
                   </pic:nvPicPr>
                   <pic:blipFill>
-                    <a:blip r:embed="rId7"/>
+                    <a:blip r:embed="rId15"/>
                     <a:stretch>
                       <a:fillRect/>
                     </a:stretch>
@@ -276,7 +713,7 @@
                     <pic:cNvPicPr/>
                   </pic:nvPicPr>
                   <pic:blipFill>
-                    <a:blip r:embed="rId8"/>
+                    <a:blip r:embed="rId16"/>
                     <a:stretch>
                       <a:fillRect/>
                     </a:stretch>
@@ -326,7 +763,7 @@
                     <pic:cNvPicPr/>
                   </pic:nvPicPr>
                   <pic:blipFill>
-                    <a:blip r:embed="rId9"/>
+                    <a:blip r:embed="rId17"/>
                     <a:stretch>
                       <a:fillRect/>
                     </a:stretch>
@@ -441,7 +878,7 @@
                           <pic:cNvPicPr/>
                         </pic:nvPicPr>
                         <pic:blipFill>
-                          <a:blip r:embed="rId10">
+                          <a:blip r:embed="rId18">
                             <a:extLst>
                               <a:ext uri="{28A0092B-C50C-407E-A947-70E740481C1C}">
                                 <a14:useLocalDpi xmlns:a14="http://schemas.microsoft.com/office/drawing/2010/main" val="0"/>
@@ -499,7 +936,7 @@
                           <pic:cNvPicPr/>
                         </pic:nvPicPr>
                         <pic:blipFill>
-                          <a:blip r:embed="rId11">
+                          <a:blip r:embed="rId19">
                             <a:extLst>
                               <a:ext uri="{28A0092B-C50C-407E-A947-70E740481C1C}">
                                 <a14:useLocalDpi xmlns:a14="http://schemas.microsoft.com/office/drawing/2010/main" val="0"/>
@@ -627,7 +1064,7 @@
                           <pic:cNvPicPr/>
                         </pic:nvPicPr>
                         <pic:blipFill>
-                          <a:blip r:embed="rId12">
+                          <a:blip r:embed="rId20">
                             <a:extLst>
                               <a:ext uri="{28A0092B-C50C-407E-A947-70E740481C1C}">
                                 <a14:useLocalDpi xmlns:a14="http://schemas.microsoft.com/office/drawing/2010/main" val="0"/>
@@ -685,7 +1122,7 @@
                           <pic:cNvPicPr/>
                         </pic:nvPicPr>
                         <pic:blipFill>
-                          <a:blip r:embed="rId11">
+                          <a:blip r:embed="rId19">
                             <a:extLst>
                               <a:ext uri="{28A0092B-C50C-407E-A947-70E740481C1C}">
                                 <a14:useLocalDpi xmlns:a14="http://schemas.microsoft.com/office/drawing/2010/main" val="0"/>
@@ -1184,7 +1621,6 @@
   <w:style w:type="character" w:default="1" w:styleId="DefaultParagraphFont">
     <w:name w:val="Default Paragraph Font"/>
     <w:uiPriority w:val="1"/>
-    <w:semiHidden/>
     <w:unhideWhenUsed/>
   </w:style>
   <w:style w:type="table" w:default="1" w:styleId="TableNormal">

</xml_diff>

<commit_message>
time for writing and GGMR
</commit_message>
<xml_diff>
--- a/RC Models Progress.docx
+++ b/RC Models Progress.docx
@@ -7,6 +7,229 @@
         <w:pStyle w:val="Heading1"/>
       </w:pPr>
       <w:r>
+        <w:t>Radiant Slab Systems Heating Power Prediction RC Model</w:t>
+      </w:r>
+    </w:p>
+    <w:p>
+      <w:r>
+        <w:drawing>
+          <wp:inline distT="0" distB="0" distL="0" distR="0" wp14:anchorId="6E9E2F96" wp14:editId="0105F434">
+            <wp:extent cx="5943600" cy="4469765"/>
+            <wp:effectExtent l="19050" t="19050" r="19050" b="26035"/>
+            <wp:docPr id="19" name="Picture 19" descr="Diagram&#10;&#10;Description automatically generated"/>
+            <wp:cNvGraphicFramePr>
+              <a:graphicFrameLocks xmlns:a="http://schemas.openxmlformats.org/drawingml/2006/main" noChangeAspect="1"/>
+            </wp:cNvGraphicFramePr>
+            <a:graphic xmlns:a="http://schemas.openxmlformats.org/drawingml/2006/main">
+              <a:graphicData uri="http://schemas.openxmlformats.org/drawingml/2006/picture">
+                <pic:pic xmlns:pic="http://schemas.openxmlformats.org/drawingml/2006/picture">
+                  <pic:nvPicPr>
+                    <pic:cNvPr id="19" name="Picture 19" descr="Diagram&#10;&#10;Description automatically generated"/>
+                    <pic:cNvPicPr/>
+                  </pic:nvPicPr>
+                  <pic:blipFill>
+                    <a:blip r:embed="rId4"/>
+                    <a:stretch>
+                      <a:fillRect/>
+                    </a:stretch>
+                  </pic:blipFill>
+                  <pic:spPr>
+                    <a:xfrm>
+                      <a:off x="0" y="0"/>
+                      <a:ext cx="5943600" cy="4469765"/>
+                    </a:xfrm>
+                    <a:prstGeom prst="rect">
+                      <a:avLst/>
+                    </a:prstGeom>
+                    <a:ln>
+                      <a:solidFill>
+                        <a:schemeClr val="tx1"/>
+                      </a:solidFill>
+                    </a:ln>
+                  </pic:spPr>
+                </pic:pic>
+              </a:graphicData>
+            </a:graphic>
+          </wp:inline>
+        </w:drawing>
+      </w:r>
+    </w:p>
+    <w:p>
+      <w:pPr>
+        <w:pStyle w:val="Heading2"/>
+      </w:pPr>
+      <w:r>
+        <w:t>Performance</w:t>
+      </w:r>
+    </w:p>
+    <w:tbl>
+      <w:tblPr>
+        <w:tblStyle w:val="TableGrid"/>
+        <w:tblW w:w="0" w:type="auto"/>
+        <w:tblLook w:val="04A0" w:firstRow="1" w:lastRow="0" w:firstColumn="1" w:lastColumn="0" w:noHBand="0" w:noVBand="1"/>
+      </w:tblPr>
+      <w:tblGrid>
+        <w:gridCol w:w="4719"/>
+        <w:gridCol w:w="4631"/>
+      </w:tblGrid>
+      <w:tr>
+        <w:tc>
+          <w:tcPr>
+            <w:tcW w:w="4675" w:type="dxa"/>
+          </w:tcPr>
+          <w:p>
+            <w:r>
+              <w:t>RsCs from Initial Estimation</w:t>
+            </w:r>
+          </w:p>
+        </w:tc>
+        <w:tc>
+          <w:tcPr>
+            <w:tcW w:w="4675" w:type="dxa"/>
+          </w:tcPr>
+          <w:p>
+            <w:pPr>
+              <w:rPr>
+                <w:sz w:val="20"/>
+                <w:szCs w:val="20"/>
+              </w:rPr>
+            </w:pPr>
+            <w:r>
+              <w:rPr>
+                <w:sz w:val="20"/>
+                <w:szCs w:val="20"/>
+              </w:rPr>
+              <w:t>RsCs After Optimization (1000 particles, 150 iterations)</w:t>
+            </w:r>
+          </w:p>
+        </w:tc>
+      </w:tr>
+      <w:tr>
+        <w:tc>
+          <w:tcPr>
+            <w:tcW w:w="4675" w:type="dxa"/>
+          </w:tcPr>
+          <w:p>
+            <w:r>
+              <w:rPr>
+                <w:noProof/>
+              </w:rPr>
+              <w:drawing>
+                <wp:inline distT="0" distB="0" distL="0" distR="0" wp14:anchorId="2783E771" wp14:editId="5DAAF732">
+                  <wp:extent cx="2877336" cy="1431290"/>
+                  <wp:effectExtent l="19050" t="19050" r="18415" b="16510"/>
+                  <wp:docPr id="20" name="Picture 20" descr="Graphical user interface, application&#10;&#10;Description automatically generated"/>
+                  <wp:cNvGraphicFramePr>
+                    <a:graphicFrameLocks xmlns:a="http://schemas.openxmlformats.org/drawingml/2006/main" noChangeAspect="1"/>
+                  </wp:cNvGraphicFramePr>
+                  <a:graphic xmlns:a="http://schemas.openxmlformats.org/drawingml/2006/main">
+                    <a:graphicData uri="http://schemas.openxmlformats.org/drawingml/2006/picture">
+                      <pic:pic xmlns:pic="http://schemas.openxmlformats.org/drawingml/2006/picture">
+                        <pic:nvPicPr>
+                          <pic:cNvPr id="20" name="Picture 20" descr="Graphical user interface, application&#10;&#10;Description automatically generated"/>
+                          <pic:cNvPicPr/>
+                        </pic:nvPicPr>
+                        <pic:blipFill>
+                          <a:blip r:embed="rId5" cstate="print">
+                            <a:extLst>
+                              <a:ext uri="{28A0092B-C50C-407E-A947-70E740481C1C}">
+                                <a14:useLocalDpi xmlns:a14="http://schemas.microsoft.com/office/drawing/2010/main" val="0"/>
+                              </a:ext>
+                            </a:extLst>
+                          </a:blip>
+                          <a:stretch>
+                            <a:fillRect/>
+                          </a:stretch>
+                        </pic:blipFill>
+                        <pic:spPr>
+                          <a:xfrm>
+                            <a:off x="0" y="0"/>
+                            <a:ext cx="2906644" cy="1445869"/>
+                          </a:xfrm>
+                          <a:prstGeom prst="rect">
+                            <a:avLst/>
+                          </a:prstGeom>
+                          <a:ln>
+                            <a:solidFill>
+                              <a:schemeClr val="tx1"/>
+                            </a:solidFill>
+                          </a:ln>
+                        </pic:spPr>
+                      </pic:pic>
+                    </a:graphicData>
+                  </a:graphic>
+                </wp:inline>
+              </w:drawing>
+            </w:r>
+          </w:p>
+        </w:tc>
+        <w:tc>
+          <w:tcPr>
+            <w:tcW w:w="4675" w:type="dxa"/>
+          </w:tcPr>
+          <w:p>
+            <w:r>
+              <w:rPr>
+                <w:noProof/>
+              </w:rPr>
+              <w:drawing>
+                <wp:inline distT="0" distB="0" distL="0" distR="0" wp14:anchorId="49E03801" wp14:editId="4831BC5F">
+                  <wp:extent cx="2816652" cy="1401103"/>
+                  <wp:effectExtent l="19050" t="19050" r="22225" b="27940"/>
+                  <wp:docPr id="21" name="Picture 21" descr="Graphical user interface, application&#10;&#10;Description automatically generated"/>
+                  <wp:cNvGraphicFramePr>
+                    <a:graphicFrameLocks xmlns:a="http://schemas.openxmlformats.org/drawingml/2006/main" noChangeAspect="1"/>
+                  </wp:cNvGraphicFramePr>
+                  <a:graphic xmlns:a="http://schemas.openxmlformats.org/drawingml/2006/main">
+                    <a:graphicData uri="http://schemas.openxmlformats.org/drawingml/2006/picture">
+                      <pic:pic xmlns:pic="http://schemas.openxmlformats.org/drawingml/2006/picture">
+                        <pic:nvPicPr>
+                          <pic:cNvPr id="21" name="Picture 21" descr="Graphical user interface, application&#10;&#10;Description automatically generated"/>
+                          <pic:cNvPicPr/>
+                        </pic:nvPicPr>
+                        <pic:blipFill>
+                          <a:blip r:embed="rId6" cstate="print">
+                            <a:extLst>
+                              <a:ext uri="{28A0092B-C50C-407E-A947-70E740481C1C}">
+                                <a14:useLocalDpi xmlns:a14="http://schemas.microsoft.com/office/drawing/2010/main" val="0"/>
+                              </a:ext>
+                            </a:extLst>
+                          </a:blip>
+                          <a:stretch>
+                            <a:fillRect/>
+                          </a:stretch>
+                        </pic:blipFill>
+                        <pic:spPr>
+                          <a:xfrm>
+                            <a:off x="0" y="0"/>
+                            <a:ext cx="2864383" cy="1424846"/>
+                          </a:xfrm>
+                          <a:prstGeom prst="rect">
+                            <a:avLst/>
+                          </a:prstGeom>
+                          <a:ln>
+                            <a:solidFill>
+                              <a:schemeClr val="tx1"/>
+                            </a:solidFill>
+                          </a:ln>
+                        </pic:spPr>
+                      </pic:pic>
+                    </a:graphicData>
+                  </a:graphic>
+                </wp:inline>
+              </w:drawing>
+            </w:r>
+          </w:p>
+        </w:tc>
+      </w:tr>
+    </w:tbl>
+    <w:p/>
+    <w:p>
+      <w:pPr>
+        <w:pStyle w:val="Heading1"/>
+      </w:pPr>
+      <w:r>
+        <w:lastRenderedPageBreak/>
         <w:t>R</w:t>
       </w:r>
       <w:r>
@@ -21,6 +244,9 @@
     </w:p>
     <w:p>
       <w:r>
+        <w:rPr>
+          <w:noProof/>
+        </w:rPr>
         <w:drawing>
           <wp:inline distT="0" distB="0" distL="0" distR="0" wp14:anchorId="5FB4E88E" wp14:editId="0C5125FE">
             <wp:extent cx="5943600" cy="2376170"/>
@@ -37,7 +263,7 @@
                     <pic:cNvPicPr/>
                   </pic:nvPicPr>
                   <pic:blipFill>
-                    <a:blip r:embed="rId4"/>
+                    <a:blip r:embed="rId7"/>
                     <a:stretch>
                       <a:fillRect/>
                     </a:stretch>
@@ -65,6 +291,9 @@
     </w:p>
     <w:p>
       <w:r>
+        <w:rPr>
+          <w:noProof/>
+        </w:rPr>
         <w:drawing>
           <wp:inline distT="0" distB="0" distL="0" distR="0" wp14:anchorId="2F5088FD" wp14:editId="1183F70C">
             <wp:extent cx="5943600" cy="1762760"/>
@@ -81,7 +310,7 @@
                     <pic:cNvPicPr/>
                   </pic:nvPicPr>
                   <pic:blipFill>
-                    <a:blip r:embed="rId5"/>
+                    <a:blip r:embed="rId8"/>
                     <a:stretch>
                       <a:fillRect/>
                     </a:stretch>
@@ -109,6 +338,9 @@
     </w:p>
     <w:p>
       <w:r>
+        <w:rPr>
+          <w:noProof/>
+        </w:rPr>
         <w:drawing>
           <wp:inline distT="0" distB="0" distL="0" distR="0" wp14:anchorId="046EE0E7" wp14:editId="0E446E09">
             <wp:extent cx="5943600" cy="634365"/>
@@ -125,7 +357,7 @@
                     <pic:cNvPicPr/>
                   </pic:nvPicPr>
                   <pic:blipFill>
-                    <a:blip r:embed="rId6"/>
+                    <a:blip r:embed="rId9"/>
                     <a:stretch>
                       <a:fillRect/>
                     </a:stretch>
@@ -153,6 +385,9 @@
     </w:p>
     <w:p>
       <w:r>
+        <w:rPr>
+          <w:noProof/>
+        </w:rPr>
         <w:drawing>
           <wp:inline distT="0" distB="0" distL="0" distR="0" wp14:anchorId="5FF4804F" wp14:editId="4E895BBE">
             <wp:extent cx="5943600" cy="883285"/>
@@ -169,7 +404,7 @@
                     <pic:cNvPicPr/>
                   </pic:nvPicPr>
                   <pic:blipFill>
-                    <a:blip r:embed="rId7"/>
+                    <a:blip r:embed="rId10"/>
                     <a:stretch>
                       <a:fillRect/>
                     </a:stretch>
@@ -225,7 +460,7 @@
                     <pic:cNvPicPr/>
                   </pic:nvPicPr>
                   <pic:blipFill>
-                    <a:blip r:embed="rId8">
+                    <a:blip r:embed="rId11">
                       <a:extLst>
                         <a:ext uri="{28A0092B-C50C-407E-A947-70E740481C1C}">
                           <a14:useLocalDpi xmlns:a14="http://schemas.microsoft.com/office/drawing/2010/main" val="0"/>
@@ -267,6 +502,9 @@
     </w:p>
     <w:p>
       <w:r>
+        <w:rPr>
+          <w:noProof/>
+        </w:rPr>
         <w:drawing>
           <wp:inline distT="0" distB="0" distL="0" distR="0" wp14:anchorId="43C8D677" wp14:editId="470ACF59">
             <wp:extent cx="5943600" cy="3142615"/>
@@ -283,7 +521,7 @@
                     <pic:cNvPicPr/>
                   </pic:nvPicPr>
                   <pic:blipFill>
-                    <a:blip r:embed="rId9"/>
+                    <a:blip r:embed="rId12"/>
                     <a:stretch>
                       <a:fillRect/>
                     </a:stretch>
@@ -339,7 +577,7 @@
                     <pic:cNvPicPr/>
                   </pic:nvPicPr>
                   <pic:blipFill>
-                    <a:blip r:embed="rId10">
+                    <a:blip r:embed="rId13">
                       <a:extLst>
                         <a:ext uri="{28A0092B-C50C-407E-A947-70E740481C1C}">
                           <a14:useLocalDpi xmlns:a14="http://schemas.microsoft.com/office/drawing/2010/main" val="0"/>
@@ -366,59 +604,7 @@
         </w:drawing>
       </w:r>
     </w:p>
-    <w:p>
-      <w:pPr>
-        <w:pStyle w:val="Heading1"/>
-      </w:pPr>
-      <w:r>
-        <w:lastRenderedPageBreak/>
-        <w:t>Radiant Slab Systems Heating Power Prediction RC Model</w:t>
-      </w:r>
-    </w:p>
-    <w:p>
-      <w:r>
-        <w:drawing>
-          <wp:inline distT="0" distB="0" distL="0" distR="0" wp14:anchorId="15E96270" wp14:editId="4AFAD171">
-            <wp:extent cx="5943600" cy="3351530"/>
-            <wp:effectExtent l="19050" t="19050" r="19050" b="20320"/>
-            <wp:docPr id="15" name="Picture 15" descr="Diagram, schematic&#10;&#10;Description automatically generated"/>
-            <wp:cNvGraphicFramePr>
-              <a:graphicFrameLocks xmlns:a="http://schemas.openxmlformats.org/drawingml/2006/main" noChangeAspect="1"/>
-            </wp:cNvGraphicFramePr>
-            <a:graphic xmlns:a="http://schemas.openxmlformats.org/drawingml/2006/main">
-              <a:graphicData uri="http://schemas.openxmlformats.org/drawingml/2006/picture">
-                <pic:pic xmlns:pic="http://schemas.openxmlformats.org/drawingml/2006/picture">
-                  <pic:nvPicPr>
-                    <pic:cNvPr id="15" name="Picture 15" descr="Diagram, schematic&#10;&#10;Description automatically generated"/>
-                    <pic:cNvPicPr/>
-                  </pic:nvPicPr>
-                  <pic:blipFill>
-                    <a:blip r:embed="rId11"/>
-                    <a:stretch>
-                      <a:fillRect/>
-                    </a:stretch>
-                  </pic:blipFill>
-                  <pic:spPr>
-                    <a:xfrm>
-                      <a:off x="0" y="0"/>
-                      <a:ext cx="5943600" cy="3351530"/>
-                    </a:xfrm>
-                    <a:prstGeom prst="rect">
-                      <a:avLst/>
-                    </a:prstGeom>
-                    <a:ln>
-                      <a:solidFill>
-                        <a:schemeClr val="tx1"/>
-                      </a:solidFill>
-                    </a:ln>
-                  </pic:spPr>
-                </pic:pic>
-              </a:graphicData>
-            </a:graphic>
-          </wp:inline>
-        </w:drawing>
-      </w:r>
-    </w:p>
+    <w:p/>
     <w:p>
       <w:pPr>
         <w:pBdr>
@@ -497,7 +683,7 @@
                     <pic:cNvPicPr/>
                   </pic:nvPicPr>
                   <pic:blipFill>
-                    <a:blip r:embed="rId12"/>
+                    <a:blip r:embed="rId14"/>
                     <a:stretch>
                       <a:fillRect/>
                     </a:stretch>
@@ -562,7 +748,7 @@
                     <pic:cNvPicPr/>
                   </pic:nvPicPr>
                   <pic:blipFill>
-                    <a:blip r:embed="rId13"/>
+                    <a:blip r:embed="rId15"/>
                     <a:stretch>
                       <a:fillRect/>
                     </a:stretch>
@@ -612,7 +798,7 @@
                     <pic:cNvPicPr/>
                   </pic:nvPicPr>
                   <pic:blipFill>
-                    <a:blip r:embed="rId14"/>
+                    <a:blip r:embed="rId16"/>
                     <a:stretch>
                       <a:fillRect/>
                     </a:stretch>
@@ -663,7 +849,7 @@
                     <pic:cNvPicPr/>
                   </pic:nvPicPr>
                   <pic:blipFill>
-                    <a:blip r:embed="rId15"/>
+                    <a:blip r:embed="rId17"/>
                     <a:stretch>
                       <a:fillRect/>
                     </a:stretch>
@@ -713,7 +899,7 @@
                     <pic:cNvPicPr/>
                   </pic:nvPicPr>
                   <pic:blipFill>
-                    <a:blip r:embed="rId16"/>
+                    <a:blip r:embed="rId18"/>
                     <a:stretch>
                       <a:fillRect/>
                     </a:stretch>
@@ -763,7 +949,7 @@
                     <pic:cNvPicPr/>
                   </pic:nvPicPr>
                   <pic:blipFill>
-                    <a:blip r:embed="rId17"/>
+                    <a:blip r:embed="rId19"/>
                     <a:stretch>
                       <a:fillRect/>
                     </a:stretch>
@@ -878,7 +1064,7 @@
                           <pic:cNvPicPr/>
                         </pic:nvPicPr>
                         <pic:blipFill>
-                          <a:blip r:embed="rId18">
+                          <a:blip r:embed="rId20">
                             <a:extLst>
                               <a:ext uri="{28A0092B-C50C-407E-A947-70E740481C1C}">
                                 <a14:useLocalDpi xmlns:a14="http://schemas.microsoft.com/office/drawing/2010/main" val="0"/>
@@ -936,7 +1122,7 @@
                           <pic:cNvPicPr/>
                         </pic:nvPicPr>
                         <pic:blipFill>
-                          <a:blip r:embed="rId19">
+                          <a:blip r:embed="rId21">
                             <a:extLst>
                               <a:ext uri="{28A0092B-C50C-407E-A947-70E740481C1C}">
                                 <a14:useLocalDpi xmlns:a14="http://schemas.microsoft.com/office/drawing/2010/main" val="0"/>
@@ -1064,7 +1250,7 @@
                           <pic:cNvPicPr/>
                         </pic:nvPicPr>
                         <pic:blipFill>
-                          <a:blip r:embed="rId20">
+                          <a:blip r:embed="rId22">
                             <a:extLst>
                               <a:ext uri="{28A0092B-C50C-407E-A947-70E740481C1C}">
                                 <a14:useLocalDpi xmlns:a14="http://schemas.microsoft.com/office/drawing/2010/main" val="0"/>
@@ -1122,7 +1308,7 @@
                           <pic:cNvPicPr/>
                         </pic:nvPicPr>
                         <pic:blipFill>
-                          <a:blip r:embed="rId19">
+                          <a:blip r:embed="rId21">
                             <a:extLst>
                               <a:ext uri="{28A0092B-C50C-407E-A947-70E740481C1C}">
                                 <a14:useLocalDpi xmlns:a14="http://schemas.microsoft.com/office/drawing/2010/main" val="0"/>
@@ -1621,6 +1807,7 @@
   <w:style w:type="character" w:default="1" w:styleId="DefaultParagraphFont">
     <w:name w:val="Default Paragraph Font"/>
     <w:uiPriority w:val="1"/>
+    <w:semiHidden/>
     <w:unhideWhenUsed/>
   </w:style>
   <w:style w:type="table" w:default="1" w:styleId="TableNormal">

</xml_diff>